<commit_message>
New method 'HTTP Request File' added.
</commit_message>
<xml_diff>
--- a/Digital Exchange - HTTP.docx
+++ b/Digital Exchange - HTTP.docx
@@ -1,6 +1,6 @@
 
 <file path=word/document.xml><?xml version="1.0" encoding="utf-8"?>
-<w:document xmlns:wpc="http://schemas.microsoft.com/office/word/2010/wordprocessingCanvas" xmlns:cx="http://schemas.microsoft.com/office/drawing/2014/chartex" xmlns:cx1="http://schemas.microsoft.com/office/drawing/2015/9/8/chartex" xmlns:cx2="http://schemas.microsoft.com/office/drawing/2015/10/21/chartex" xmlns:cx3="http://schemas.microsoft.com/office/drawing/2016/5/9/chartex" xmlns:cx4="http://schemas.microsoft.com/office/drawing/2016/5/10/chartex" xmlns:cx5="http://schemas.microsoft.com/office/drawing/2016/5/11/chartex" xmlns:cx6="http://schemas.microsoft.com/office/drawing/2016/5/12/chartex" xmlns:cx7="http://schemas.microsoft.com/office/drawing/2016/5/13/chartex" xmlns:cx8="http://schemas.microsoft.com/office/drawing/2016/5/14/chartex" xmlns:mc="http://schemas.openxmlformats.org/markup-compatibility/2006" xmlns:aink="http://schemas.microsoft.com/office/drawing/2016/ink" xmlns:am3d="http://schemas.microsoft.com/office/drawing/2017/model3d" xmlns:o="urn:schemas-microsoft-com:office:office" xmlns:r="http://schemas.openxmlformats.org/officeDocument/2006/relationships" xmlns:m="http://schemas.openxmlformats.org/officeDocument/2006/math" xmlns:v="urn:schemas-microsoft-com:vml" xmlns:wp14="http://schemas.microsoft.com/office/word/2010/wordprocessingDrawing" xmlns:wp="http://schemas.openxmlformats.org/drawingml/2006/wordprocessingDrawing" xmlns:w10="urn:schemas-microsoft-com:office:word" xmlns:w="http://schemas.openxmlformats.org/wordprocessingml/2006/main" xmlns:w14="http://schemas.microsoft.com/office/word/2010/wordml" xmlns:w15="http://schemas.microsoft.com/office/word/2012/wordml" xmlns:w16cid="http://schemas.microsoft.com/office/word/2016/wordml/cid" xmlns:w16se="http://schemas.microsoft.com/office/word/2015/wordml/symex" xmlns:wpg="http://schemas.microsoft.com/office/word/2010/wordprocessingGroup" xmlns:wpi="http://schemas.microsoft.com/office/word/2010/wordprocessingInk" xmlns:wne="http://schemas.microsoft.com/office/word/2006/wordml" xmlns:wps="http://schemas.microsoft.com/office/word/2010/wordprocessingShape" mc:Ignorable="w14 w15 w16se w16cid wp14">
+<w:document xmlns:wpc="http://schemas.microsoft.com/office/word/2010/wordprocessingCanvas" xmlns:cx="http://schemas.microsoft.com/office/drawing/2014/chartex" xmlns:cx1="http://schemas.microsoft.com/office/drawing/2015/9/8/chartex" xmlns:cx2="http://schemas.microsoft.com/office/drawing/2015/10/21/chartex" xmlns:cx3="http://schemas.microsoft.com/office/drawing/2016/5/9/chartex" xmlns:cx4="http://schemas.microsoft.com/office/drawing/2016/5/10/chartex" xmlns:cx5="http://schemas.microsoft.com/office/drawing/2016/5/11/chartex" xmlns:cx6="http://schemas.microsoft.com/office/drawing/2016/5/12/chartex" xmlns:cx7="http://schemas.microsoft.com/office/drawing/2016/5/13/chartex" xmlns:cx8="http://schemas.microsoft.com/office/drawing/2016/5/14/chartex" xmlns:mc="http://schemas.openxmlformats.org/markup-compatibility/2006" xmlns:aink="http://schemas.microsoft.com/office/drawing/2016/ink" xmlns:am3d="http://schemas.microsoft.com/office/drawing/2017/model3d" xmlns:o="urn:schemas-microsoft-com:office:office" xmlns:r="http://schemas.openxmlformats.org/officeDocument/2006/relationships" xmlns:m="http://schemas.openxmlformats.org/officeDocument/2006/math" xmlns:v="urn:schemas-microsoft-com:vml" xmlns:wp14="http://schemas.microsoft.com/office/word/2010/wordprocessingDrawing" xmlns:wp="http://schemas.openxmlformats.org/drawingml/2006/wordprocessingDrawing" xmlns:w10="urn:schemas-microsoft-com:office:word" xmlns:w="http://schemas.openxmlformats.org/wordprocessingml/2006/main" xmlns:w14="http://schemas.microsoft.com/office/word/2010/wordml" xmlns:w15="http://schemas.microsoft.com/office/word/2012/wordml" xmlns:w16cex="http://schemas.microsoft.com/office/word/2018/wordml/cex" xmlns:w16cid="http://schemas.microsoft.com/office/word/2016/wordml/cid" xmlns:w16="http://schemas.microsoft.com/office/word/2018/wordml" xmlns:w16se="http://schemas.microsoft.com/office/word/2015/wordml/symex" xmlns:wpg="http://schemas.microsoft.com/office/word/2010/wordprocessingGroup" xmlns:wpi="http://schemas.microsoft.com/office/word/2010/wordprocessingInk" xmlns:wne="http://schemas.microsoft.com/office/word/2006/wordml" xmlns:wps="http://schemas.microsoft.com/office/word/2010/wordprocessingShape" mc:Ignorable="w14 w15 w16se w16cid w16 w16cex wp14">
   <w:body>
     <w:p>
       <w:pPr>
@@ -215,8 +215,6 @@
         </w:rPr>
         <w:t>e with web services using the HT</w:t>
       </w:r>
-      <w:bookmarkStart w:id="0" w:name="_GoBack"/>
-      <w:bookmarkEnd w:id="0"/>
       <w:r>
         <w:rPr>
           <w:rFonts w:ascii="Calibri Light" w:eastAsiaTheme="minorEastAsia" w:hAnsi="Calibri Light" w:cstheme="minorBidi"/>
@@ -300,15 +298,7 @@
     </w:p>
     <w:p>
       <w:r>
-        <w:t xml:space="preserve">The </w:t>
-      </w:r>
-      <w:proofErr w:type="spellStart"/>
-      <w:r>
-        <w:t>runmode</w:t>
-      </w:r>
-      <w:proofErr w:type="spellEnd"/>
-      <w:r>
-        <w:t xml:space="preserve"> of this business object is ‘</w:t>
+        <w:t>The runmode of this business object is ‘</w:t>
       </w:r>
       <w:r>
         <w:t>exclusive</w:t>
@@ -320,7 +310,10 @@
     <w:p/>
     <w:p>
       <w:r>
-        <w:t>Options included in the utility</w:t>
+        <w:t>Actions</w:t>
+      </w:r>
+      <w:r>
+        <w:t xml:space="preserve"> included in the utility</w:t>
       </w:r>
       <w:r>
         <w:t>:</w:t>
@@ -337,7 +330,14 @@
         <w:outlineLvl w:val="2"/>
       </w:pPr>
       <w:r>
-        <w:t>HTTP Request - Sends a message to HTTP endpoint using the specified HTTP method and content-type</w:t>
+        <w:rPr>
+          <w:b/>
+          <w:bCs/>
+        </w:rPr>
+        <w:t>HTTP Request</w:t>
+      </w:r>
+      <w:r>
+        <w:t xml:space="preserve"> - Sends a message to HTTP endpoint using the specified HTTP method and content-type</w:t>
       </w:r>
     </w:p>
     <w:p>
@@ -351,7 +351,14 @@
         <w:outlineLvl w:val="2"/>
       </w:pPr>
       <w:r>
-        <w:t>Load Certificate</w:t>
+        <w:rPr>
+          <w:b/>
+          <w:bCs/>
+        </w:rPr>
+        <w:t>HTTP Request File</w:t>
+      </w:r>
+      <w:r>
+        <w:t xml:space="preserve"> – Sends a message to the HTTP endpoint using the specified HTTP method and content-type and expects to receive a binary file (ex. PDF) as the return.</w:t>
       </w:r>
     </w:p>
     <w:p>
@@ -363,17 +370,17 @@
         </w:numPr>
         <w:spacing w:before="100" w:beforeAutospacing="1" w:after="100" w:afterAutospacing="1"/>
         <w:outlineLvl w:val="2"/>
+        <w:rPr>
+          <w:b/>
+          <w:bCs/>
+        </w:rPr>
       </w:pPr>
       <w:r>
-        <w:t>Post - Sends a message to HTTP endpoint using the POST method. The collection data is encoded using "application/x-www-form-</w:t>
-      </w:r>
-      <w:proofErr w:type="spellStart"/>
-      <w:r>
-        <w:t>urlencoded</w:t>
-      </w:r>
-      <w:proofErr w:type="spellEnd"/>
-      <w:r>
-        <w:t>"</w:t>
+        <w:rPr>
+          <w:b/>
+          <w:bCs/>
+        </w:rPr>
+        <w:t>Load Certificate</w:t>
       </w:r>
     </w:p>
     <w:p>
@@ -387,7 +394,14 @@
         <w:outlineLvl w:val="2"/>
       </w:pPr>
       <w:r>
-        <w:t>Post JSON - Sends a message to HTTP endpoint using the POST method. The action expects a raw string and sets the content type to "application/json"</w:t>
+        <w:rPr>
+          <w:b/>
+          <w:bCs/>
+        </w:rPr>
+        <w:t>Post</w:t>
+      </w:r>
+      <w:r>
+        <w:t xml:space="preserve"> - Sends a message to HTTP endpoint using the POST method. The collection data is encoded using "application/x-www-form-urlencoded"</w:t>
       </w:r>
     </w:p>
     <w:p>
@@ -401,6 +415,35 @@
         <w:outlineLvl w:val="2"/>
       </w:pPr>
       <w:r>
+        <w:rPr>
+          <w:b/>
+          <w:bCs/>
+        </w:rPr>
+        <w:t>Post JSON</w:t>
+      </w:r>
+      <w:r>
+        <w:t xml:space="preserve"> - Sends a message to HTTP endpoint using the POST method. The action expects a raw string and sets the content type to "application/json"</w:t>
+      </w:r>
+    </w:p>
+    <w:p>
+      <w:pPr>
+        <w:pStyle w:val="ListParagraph"/>
+        <w:numPr>
+          <w:ilvl w:val="0"/>
+          <w:numId w:val="8"/>
+        </w:numPr>
+        <w:spacing w:before="100" w:beforeAutospacing="1" w:after="100" w:afterAutospacing="1"/>
+        <w:outlineLvl w:val="2"/>
+        <w:rPr>
+          <w:b/>
+          <w:bCs/>
+        </w:rPr>
+      </w:pPr>
+      <w:r>
+        <w:rPr>
+          <w:b/>
+          <w:bCs/>
+        </w:rPr>
         <w:t>URL Encode</w:t>
       </w:r>
     </w:p>
@@ -420,7 +463,7 @@
 </file>
 
 <file path=word/endnotes.xml><?xml version="1.0" encoding="utf-8"?>
-<w:endnotes xmlns:wpc="http://schemas.microsoft.com/office/word/2010/wordprocessingCanvas" xmlns:cx="http://schemas.microsoft.com/office/drawing/2014/chartex" xmlns:cx1="http://schemas.microsoft.com/office/drawing/2015/9/8/chartex" xmlns:cx2="http://schemas.microsoft.com/office/drawing/2015/10/21/chartex" xmlns:cx3="http://schemas.microsoft.com/office/drawing/2016/5/9/chartex" xmlns:cx4="http://schemas.microsoft.com/office/drawing/2016/5/10/chartex" xmlns:cx5="http://schemas.microsoft.com/office/drawing/2016/5/11/chartex" xmlns:cx6="http://schemas.microsoft.com/office/drawing/2016/5/12/chartex" xmlns:cx7="http://schemas.microsoft.com/office/drawing/2016/5/13/chartex" xmlns:cx8="http://schemas.microsoft.com/office/drawing/2016/5/14/chartex" xmlns:mc="http://schemas.openxmlformats.org/markup-compatibility/2006" xmlns:aink="http://schemas.microsoft.com/office/drawing/2016/ink" xmlns:am3d="http://schemas.microsoft.com/office/drawing/2017/model3d" xmlns:o="urn:schemas-microsoft-com:office:office" xmlns:r="http://schemas.openxmlformats.org/officeDocument/2006/relationships" xmlns:m="http://schemas.openxmlformats.org/officeDocument/2006/math" xmlns:v="urn:schemas-microsoft-com:vml" xmlns:wp14="http://schemas.microsoft.com/office/word/2010/wordprocessingDrawing" xmlns:wp="http://schemas.openxmlformats.org/drawingml/2006/wordprocessingDrawing" xmlns:w10="urn:schemas-microsoft-com:office:word" xmlns:w="http://schemas.openxmlformats.org/wordprocessingml/2006/main" xmlns:w14="http://schemas.microsoft.com/office/word/2010/wordml" xmlns:w15="http://schemas.microsoft.com/office/word/2012/wordml" xmlns:w16cid="http://schemas.microsoft.com/office/word/2016/wordml/cid" xmlns:w16se="http://schemas.microsoft.com/office/word/2015/wordml/symex" xmlns:wpg="http://schemas.microsoft.com/office/word/2010/wordprocessingGroup" xmlns:wpi="http://schemas.microsoft.com/office/word/2010/wordprocessingInk" xmlns:wne="http://schemas.microsoft.com/office/word/2006/wordml" xmlns:wps="http://schemas.microsoft.com/office/word/2010/wordprocessingShape" mc:Ignorable="w14 w15 w16se w16cid wp14">
+<w:endnotes xmlns:wpc="http://schemas.microsoft.com/office/word/2010/wordprocessingCanvas" xmlns:cx="http://schemas.microsoft.com/office/drawing/2014/chartex" xmlns:cx1="http://schemas.microsoft.com/office/drawing/2015/9/8/chartex" xmlns:cx2="http://schemas.microsoft.com/office/drawing/2015/10/21/chartex" xmlns:cx3="http://schemas.microsoft.com/office/drawing/2016/5/9/chartex" xmlns:cx4="http://schemas.microsoft.com/office/drawing/2016/5/10/chartex" xmlns:cx5="http://schemas.microsoft.com/office/drawing/2016/5/11/chartex" xmlns:cx6="http://schemas.microsoft.com/office/drawing/2016/5/12/chartex" xmlns:cx7="http://schemas.microsoft.com/office/drawing/2016/5/13/chartex" xmlns:cx8="http://schemas.microsoft.com/office/drawing/2016/5/14/chartex" xmlns:mc="http://schemas.openxmlformats.org/markup-compatibility/2006" xmlns:aink="http://schemas.microsoft.com/office/drawing/2016/ink" xmlns:am3d="http://schemas.microsoft.com/office/drawing/2017/model3d" xmlns:o="urn:schemas-microsoft-com:office:office" xmlns:r="http://schemas.openxmlformats.org/officeDocument/2006/relationships" xmlns:m="http://schemas.openxmlformats.org/officeDocument/2006/math" xmlns:v="urn:schemas-microsoft-com:vml" xmlns:wp14="http://schemas.microsoft.com/office/word/2010/wordprocessingDrawing" xmlns:wp="http://schemas.openxmlformats.org/drawingml/2006/wordprocessingDrawing" xmlns:w10="urn:schemas-microsoft-com:office:word" xmlns:w="http://schemas.openxmlformats.org/wordprocessingml/2006/main" xmlns:w14="http://schemas.microsoft.com/office/word/2010/wordml" xmlns:w15="http://schemas.microsoft.com/office/word/2012/wordml" xmlns:w16cex="http://schemas.microsoft.com/office/word/2018/wordml/cex" xmlns:w16cid="http://schemas.microsoft.com/office/word/2016/wordml/cid" xmlns:w16="http://schemas.microsoft.com/office/word/2018/wordml" xmlns:w16se="http://schemas.microsoft.com/office/word/2015/wordml/symex" xmlns:wpg="http://schemas.microsoft.com/office/word/2010/wordprocessingGroup" xmlns:wpi="http://schemas.microsoft.com/office/word/2010/wordprocessingInk" xmlns:wne="http://schemas.microsoft.com/office/word/2006/wordml" xmlns:wps="http://schemas.microsoft.com/office/word/2010/wordprocessingShape" mc:Ignorable="w14 w15 w16se w16cid w16 w16cex wp14">
   <w:endnote w:type="separator" w:id="-1">
     <w:p>
       <w:pPr>
@@ -445,7 +488,7 @@
 </file>
 
 <file path=word/footer1.xml><?xml version="1.0" encoding="utf-8"?>
-<w:ftr xmlns:wpc="http://schemas.microsoft.com/office/word/2010/wordprocessingCanvas" xmlns:cx="http://schemas.microsoft.com/office/drawing/2014/chartex" xmlns:cx1="http://schemas.microsoft.com/office/drawing/2015/9/8/chartex" xmlns:cx2="http://schemas.microsoft.com/office/drawing/2015/10/21/chartex" xmlns:cx3="http://schemas.microsoft.com/office/drawing/2016/5/9/chartex" xmlns:cx4="http://schemas.microsoft.com/office/drawing/2016/5/10/chartex" xmlns:cx5="http://schemas.microsoft.com/office/drawing/2016/5/11/chartex" xmlns:cx6="http://schemas.microsoft.com/office/drawing/2016/5/12/chartex" xmlns:cx7="http://schemas.microsoft.com/office/drawing/2016/5/13/chartex" xmlns:cx8="http://schemas.microsoft.com/office/drawing/2016/5/14/chartex" xmlns:mc="http://schemas.openxmlformats.org/markup-compatibility/2006" xmlns:aink="http://schemas.microsoft.com/office/drawing/2016/ink" xmlns:am3d="http://schemas.microsoft.com/office/drawing/2017/model3d" xmlns:o="urn:schemas-microsoft-com:office:office" xmlns:r="http://schemas.openxmlformats.org/officeDocument/2006/relationships" xmlns:m="http://schemas.openxmlformats.org/officeDocument/2006/math" xmlns:v="urn:schemas-microsoft-com:vml" xmlns:wp14="http://schemas.microsoft.com/office/word/2010/wordprocessingDrawing" xmlns:wp="http://schemas.openxmlformats.org/drawingml/2006/wordprocessingDrawing" xmlns:w10="urn:schemas-microsoft-com:office:word" xmlns:w="http://schemas.openxmlformats.org/wordprocessingml/2006/main" xmlns:w14="http://schemas.microsoft.com/office/word/2010/wordml" xmlns:w15="http://schemas.microsoft.com/office/word/2012/wordml" xmlns:w16cid="http://schemas.microsoft.com/office/word/2016/wordml/cid" xmlns:w16se="http://schemas.microsoft.com/office/word/2015/wordml/symex" xmlns:wpg="http://schemas.microsoft.com/office/word/2010/wordprocessingGroup" xmlns:wpi="http://schemas.microsoft.com/office/word/2010/wordprocessingInk" xmlns:wne="http://schemas.microsoft.com/office/word/2006/wordml" xmlns:wps="http://schemas.microsoft.com/office/word/2010/wordprocessingShape" mc:Ignorable="w14 w15 w16se w16cid wp14">
+<w:ftr xmlns:wpc="http://schemas.microsoft.com/office/word/2010/wordprocessingCanvas" xmlns:cx="http://schemas.microsoft.com/office/drawing/2014/chartex" xmlns:cx1="http://schemas.microsoft.com/office/drawing/2015/9/8/chartex" xmlns:cx2="http://schemas.microsoft.com/office/drawing/2015/10/21/chartex" xmlns:cx3="http://schemas.microsoft.com/office/drawing/2016/5/9/chartex" xmlns:cx4="http://schemas.microsoft.com/office/drawing/2016/5/10/chartex" xmlns:cx5="http://schemas.microsoft.com/office/drawing/2016/5/11/chartex" xmlns:cx6="http://schemas.microsoft.com/office/drawing/2016/5/12/chartex" xmlns:cx7="http://schemas.microsoft.com/office/drawing/2016/5/13/chartex" xmlns:cx8="http://schemas.microsoft.com/office/drawing/2016/5/14/chartex" xmlns:mc="http://schemas.openxmlformats.org/markup-compatibility/2006" xmlns:aink="http://schemas.microsoft.com/office/drawing/2016/ink" xmlns:am3d="http://schemas.microsoft.com/office/drawing/2017/model3d" xmlns:o="urn:schemas-microsoft-com:office:office" xmlns:r="http://schemas.openxmlformats.org/officeDocument/2006/relationships" xmlns:m="http://schemas.openxmlformats.org/officeDocument/2006/math" xmlns:v="urn:schemas-microsoft-com:vml" xmlns:wp14="http://schemas.microsoft.com/office/word/2010/wordprocessingDrawing" xmlns:wp="http://schemas.openxmlformats.org/drawingml/2006/wordprocessingDrawing" xmlns:w10="urn:schemas-microsoft-com:office:word" xmlns:w="http://schemas.openxmlformats.org/wordprocessingml/2006/main" xmlns:w14="http://schemas.microsoft.com/office/word/2010/wordml" xmlns:w15="http://schemas.microsoft.com/office/word/2012/wordml" xmlns:w16cex="http://schemas.microsoft.com/office/word/2018/wordml/cex" xmlns:w16cid="http://schemas.microsoft.com/office/word/2016/wordml/cid" xmlns:w16="http://schemas.microsoft.com/office/word/2018/wordml" xmlns:w16se="http://schemas.microsoft.com/office/word/2015/wordml/symex" xmlns:wpg="http://schemas.microsoft.com/office/word/2010/wordprocessingGroup" xmlns:wpi="http://schemas.microsoft.com/office/word/2010/wordprocessingInk" xmlns:wne="http://schemas.microsoft.com/office/word/2006/wordml" xmlns:wps="http://schemas.microsoft.com/office/word/2010/wordprocessingShape" mc:Ignorable="w14 w15 w16se w16cid w16 w16cex wp14">
   <w:p>
     <w:pPr>
       <w:pStyle w:val="Footer"/>
@@ -704,7 +747,7 @@
 </file>
 
 <file path=word/footer2.xml><?xml version="1.0" encoding="utf-8"?>
-<w:ftr xmlns:wpc="http://schemas.microsoft.com/office/word/2010/wordprocessingCanvas" xmlns:cx="http://schemas.microsoft.com/office/drawing/2014/chartex" xmlns:cx1="http://schemas.microsoft.com/office/drawing/2015/9/8/chartex" xmlns:cx2="http://schemas.microsoft.com/office/drawing/2015/10/21/chartex" xmlns:cx3="http://schemas.microsoft.com/office/drawing/2016/5/9/chartex" xmlns:cx4="http://schemas.microsoft.com/office/drawing/2016/5/10/chartex" xmlns:cx5="http://schemas.microsoft.com/office/drawing/2016/5/11/chartex" xmlns:cx6="http://schemas.microsoft.com/office/drawing/2016/5/12/chartex" xmlns:cx7="http://schemas.microsoft.com/office/drawing/2016/5/13/chartex" xmlns:cx8="http://schemas.microsoft.com/office/drawing/2016/5/14/chartex" xmlns:mc="http://schemas.openxmlformats.org/markup-compatibility/2006" xmlns:aink="http://schemas.microsoft.com/office/drawing/2016/ink" xmlns:am3d="http://schemas.microsoft.com/office/drawing/2017/model3d" xmlns:o="urn:schemas-microsoft-com:office:office" xmlns:r="http://schemas.openxmlformats.org/officeDocument/2006/relationships" xmlns:m="http://schemas.openxmlformats.org/officeDocument/2006/math" xmlns:v="urn:schemas-microsoft-com:vml" xmlns:wp14="http://schemas.microsoft.com/office/word/2010/wordprocessingDrawing" xmlns:wp="http://schemas.openxmlformats.org/drawingml/2006/wordprocessingDrawing" xmlns:w10="urn:schemas-microsoft-com:office:word" xmlns:w="http://schemas.openxmlformats.org/wordprocessingml/2006/main" xmlns:w14="http://schemas.microsoft.com/office/word/2010/wordml" xmlns:w15="http://schemas.microsoft.com/office/word/2012/wordml" xmlns:w16cid="http://schemas.microsoft.com/office/word/2016/wordml/cid" xmlns:w16se="http://schemas.microsoft.com/office/word/2015/wordml/symex" xmlns:wpg="http://schemas.microsoft.com/office/word/2010/wordprocessingGroup" xmlns:wpi="http://schemas.microsoft.com/office/word/2010/wordprocessingInk" xmlns:wne="http://schemas.microsoft.com/office/word/2006/wordml" xmlns:wps="http://schemas.microsoft.com/office/word/2010/wordprocessingShape" mc:Ignorable="w14 w15 w16se w16cid wp14">
+<w:ftr xmlns:wpc="http://schemas.microsoft.com/office/word/2010/wordprocessingCanvas" xmlns:cx="http://schemas.microsoft.com/office/drawing/2014/chartex" xmlns:cx1="http://schemas.microsoft.com/office/drawing/2015/9/8/chartex" xmlns:cx2="http://schemas.microsoft.com/office/drawing/2015/10/21/chartex" xmlns:cx3="http://schemas.microsoft.com/office/drawing/2016/5/9/chartex" xmlns:cx4="http://schemas.microsoft.com/office/drawing/2016/5/10/chartex" xmlns:cx5="http://schemas.microsoft.com/office/drawing/2016/5/11/chartex" xmlns:cx6="http://schemas.microsoft.com/office/drawing/2016/5/12/chartex" xmlns:cx7="http://schemas.microsoft.com/office/drawing/2016/5/13/chartex" xmlns:cx8="http://schemas.microsoft.com/office/drawing/2016/5/14/chartex" xmlns:mc="http://schemas.openxmlformats.org/markup-compatibility/2006" xmlns:aink="http://schemas.microsoft.com/office/drawing/2016/ink" xmlns:am3d="http://schemas.microsoft.com/office/drawing/2017/model3d" xmlns:o="urn:schemas-microsoft-com:office:office" xmlns:r="http://schemas.openxmlformats.org/officeDocument/2006/relationships" xmlns:m="http://schemas.openxmlformats.org/officeDocument/2006/math" xmlns:v="urn:schemas-microsoft-com:vml" xmlns:wp14="http://schemas.microsoft.com/office/word/2010/wordprocessingDrawing" xmlns:wp="http://schemas.openxmlformats.org/drawingml/2006/wordprocessingDrawing" xmlns:w10="urn:schemas-microsoft-com:office:word" xmlns:w="http://schemas.openxmlformats.org/wordprocessingml/2006/main" xmlns:w14="http://schemas.microsoft.com/office/word/2010/wordml" xmlns:w15="http://schemas.microsoft.com/office/word/2012/wordml" xmlns:w16cex="http://schemas.microsoft.com/office/word/2018/wordml/cex" xmlns:w16cid="http://schemas.microsoft.com/office/word/2016/wordml/cid" xmlns:w16="http://schemas.microsoft.com/office/word/2018/wordml" xmlns:w16se="http://schemas.microsoft.com/office/word/2015/wordml/symex" xmlns:wpg="http://schemas.microsoft.com/office/word/2010/wordprocessingGroup" xmlns:wpi="http://schemas.microsoft.com/office/word/2010/wordprocessingInk" xmlns:wne="http://schemas.microsoft.com/office/word/2006/wordml" xmlns:wps="http://schemas.microsoft.com/office/word/2010/wordprocessingShape" mc:Ignorable="w14 w15 w16se w16cid w16 w16cex wp14">
   <w:p>
     <w:pPr>
       <w:pStyle w:val="Footer"/>
@@ -779,7 +822,7 @@
 </file>
 
 <file path=word/footnotes.xml><?xml version="1.0" encoding="utf-8"?>
-<w:footnotes xmlns:wpc="http://schemas.microsoft.com/office/word/2010/wordprocessingCanvas" xmlns:cx="http://schemas.microsoft.com/office/drawing/2014/chartex" xmlns:cx1="http://schemas.microsoft.com/office/drawing/2015/9/8/chartex" xmlns:cx2="http://schemas.microsoft.com/office/drawing/2015/10/21/chartex" xmlns:cx3="http://schemas.microsoft.com/office/drawing/2016/5/9/chartex" xmlns:cx4="http://schemas.microsoft.com/office/drawing/2016/5/10/chartex" xmlns:cx5="http://schemas.microsoft.com/office/drawing/2016/5/11/chartex" xmlns:cx6="http://schemas.microsoft.com/office/drawing/2016/5/12/chartex" xmlns:cx7="http://schemas.microsoft.com/office/drawing/2016/5/13/chartex" xmlns:cx8="http://schemas.microsoft.com/office/drawing/2016/5/14/chartex" xmlns:mc="http://schemas.openxmlformats.org/markup-compatibility/2006" xmlns:aink="http://schemas.microsoft.com/office/drawing/2016/ink" xmlns:am3d="http://schemas.microsoft.com/office/drawing/2017/model3d" xmlns:o="urn:schemas-microsoft-com:office:office" xmlns:r="http://schemas.openxmlformats.org/officeDocument/2006/relationships" xmlns:m="http://schemas.openxmlformats.org/officeDocument/2006/math" xmlns:v="urn:schemas-microsoft-com:vml" xmlns:wp14="http://schemas.microsoft.com/office/word/2010/wordprocessingDrawing" xmlns:wp="http://schemas.openxmlformats.org/drawingml/2006/wordprocessingDrawing" xmlns:w10="urn:schemas-microsoft-com:office:word" xmlns:w="http://schemas.openxmlformats.org/wordprocessingml/2006/main" xmlns:w14="http://schemas.microsoft.com/office/word/2010/wordml" xmlns:w15="http://schemas.microsoft.com/office/word/2012/wordml" xmlns:w16cid="http://schemas.microsoft.com/office/word/2016/wordml/cid" xmlns:w16se="http://schemas.microsoft.com/office/word/2015/wordml/symex" xmlns:wpg="http://schemas.microsoft.com/office/word/2010/wordprocessingGroup" xmlns:wpi="http://schemas.microsoft.com/office/word/2010/wordprocessingInk" xmlns:wne="http://schemas.microsoft.com/office/word/2006/wordml" xmlns:wps="http://schemas.microsoft.com/office/word/2010/wordprocessingShape" mc:Ignorable="w14 w15 w16se w16cid wp14">
+<w:footnotes xmlns:wpc="http://schemas.microsoft.com/office/word/2010/wordprocessingCanvas" xmlns:cx="http://schemas.microsoft.com/office/drawing/2014/chartex" xmlns:cx1="http://schemas.microsoft.com/office/drawing/2015/9/8/chartex" xmlns:cx2="http://schemas.microsoft.com/office/drawing/2015/10/21/chartex" xmlns:cx3="http://schemas.microsoft.com/office/drawing/2016/5/9/chartex" xmlns:cx4="http://schemas.microsoft.com/office/drawing/2016/5/10/chartex" xmlns:cx5="http://schemas.microsoft.com/office/drawing/2016/5/11/chartex" xmlns:cx6="http://schemas.microsoft.com/office/drawing/2016/5/12/chartex" xmlns:cx7="http://schemas.microsoft.com/office/drawing/2016/5/13/chartex" xmlns:cx8="http://schemas.microsoft.com/office/drawing/2016/5/14/chartex" xmlns:mc="http://schemas.openxmlformats.org/markup-compatibility/2006" xmlns:aink="http://schemas.microsoft.com/office/drawing/2016/ink" xmlns:am3d="http://schemas.microsoft.com/office/drawing/2017/model3d" xmlns:o="urn:schemas-microsoft-com:office:office" xmlns:r="http://schemas.openxmlformats.org/officeDocument/2006/relationships" xmlns:m="http://schemas.openxmlformats.org/officeDocument/2006/math" xmlns:v="urn:schemas-microsoft-com:vml" xmlns:wp14="http://schemas.microsoft.com/office/word/2010/wordprocessingDrawing" xmlns:wp="http://schemas.openxmlformats.org/drawingml/2006/wordprocessingDrawing" xmlns:w10="urn:schemas-microsoft-com:office:word" xmlns:w="http://schemas.openxmlformats.org/wordprocessingml/2006/main" xmlns:w14="http://schemas.microsoft.com/office/word/2010/wordml" xmlns:w15="http://schemas.microsoft.com/office/word/2012/wordml" xmlns:w16cex="http://schemas.microsoft.com/office/word/2018/wordml/cex" xmlns:w16cid="http://schemas.microsoft.com/office/word/2016/wordml/cid" xmlns:w16="http://schemas.microsoft.com/office/word/2018/wordml" xmlns:w16se="http://schemas.microsoft.com/office/word/2015/wordml/symex" xmlns:wpg="http://schemas.microsoft.com/office/word/2010/wordprocessingGroup" xmlns:wpi="http://schemas.microsoft.com/office/word/2010/wordprocessingInk" xmlns:wne="http://schemas.microsoft.com/office/word/2006/wordml" xmlns:wps="http://schemas.microsoft.com/office/word/2010/wordprocessingShape" mc:Ignorable="w14 w15 w16se w16cid w16 w16cex wp14">
   <w:footnote w:type="separator" w:id="-1">
     <w:p>
       <w:pPr>
@@ -804,7 +847,7 @@
 </file>
 
 <file path=word/header1.xml><?xml version="1.0" encoding="utf-8"?>
-<w:hdr xmlns:wpc="http://schemas.microsoft.com/office/word/2010/wordprocessingCanvas" xmlns:cx="http://schemas.microsoft.com/office/drawing/2014/chartex" xmlns:cx1="http://schemas.microsoft.com/office/drawing/2015/9/8/chartex" xmlns:cx2="http://schemas.microsoft.com/office/drawing/2015/10/21/chartex" xmlns:cx3="http://schemas.microsoft.com/office/drawing/2016/5/9/chartex" xmlns:cx4="http://schemas.microsoft.com/office/drawing/2016/5/10/chartex" xmlns:cx5="http://schemas.microsoft.com/office/drawing/2016/5/11/chartex" xmlns:cx6="http://schemas.microsoft.com/office/drawing/2016/5/12/chartex" xmlns:cx7="http://schemas.microsoft.com/office/drawing/2016/5/13/chartex" xmlns:cx8="http://schemas.microsoft.com/office/drawing/2016/5/14/chartex" xmlns:mc="http://schemas.openxmlformats.org/markup-compatibility/2006" xmlns:aink="http://schemas.microsoft.com/office/drawing/2016/ink" xmlns:am3d="http://schemas.microsoft.com/office/drawing/2017/model3d" xmlns:o="urn:schemas-microsoft-com:office:office" xmlns:r="http://schemas.openxmlformats.org/officeDocument/2006/relationships" xmlns:m="http://schemas.openxmlformats.org/officeDocument/2006/math" xmlns:v="urn:schemas-microsoft-com:vml" xmlns:wp14="http://schemas.microsoft.com/office/word/2010/wordprocessingDrawing" xmlns:wp="http://schemas.openxmlformats.org/drawingml/2006/wordprocessingDrawing" xmlns:w10="urn:schemas-microsoft-com:office:word" xmlns:w="http://schemas.openxmlformats.org/wordprocessingml/2006/main" xmlns:w14="http://schemas.microsoft.com/office/word/2010/wordml" xmlns:w15="http://schemas.microsoft.com/office/word/2012/wordml" xmlns:w16cid="http://schemas.microsoft.com/office/word/2016/wordml/cid" xmlns:w16se="http://schemas.microsoft.com/office/word/2015/wordml/symex" xmlns:wpg="http://schemas.microsoft.com/office/word/2010/wordprocessingGroup" xmlns:wpi="http://schemas.microsoft.com/office/word/2010/wordprocessingInk" xmlns:wne="http://schemas.microsoft.com/office/word/2006/wordml" xmlns:wps="http://schemas.microsoft.com/office/word/2010/wordprocessingShape" mc:Ignorable="w14 w15 w16se w16cid wp14">
+<w:hdr xmlns:wpc="http://schemas.microsoft.com/office/word/2010/wordprocessingCanvas" xmlns:cx="http://schemas.microsoft.com/office/drawing/2014/chartex" xmlns:cx1="http://schemas.microsoft.com/office/drawing/2015/9/8/chartex" xmlns:cx2="http://schemas.microsoft.com/office/drawing/2015/10/21/chartex" xmlns:cx3="http://schemas.microsoft.com/office/drawing/2016/5/9/chartex" xmlns:cx4="http://schemas.microsoft.com/office/drawing/2016/5/10/chartex" xmlns:cx5="http://schemas.microsoft.com/office/drawing/2016/5/11/chartex" xmlns:cx6="http://schemas.microsoft.com/office/drawing/2016/5/12/chartex" xmlns:cx7="http://schemas.microsoft.com/office/drawing/2016/5/13/chartex" xmlns:cx8="http://schemas.microsoft.com/office/drawing/2016/5/14/chartex" xmlns:mc="http://schemas.openxmlformats.org/markup-compatibility/2006" xmlns:aink="http://schemas.microsoft.com/office/drawing/2016/ink" xmlns:am3d="http://schemas.microsoft.com/office/drawing/2017/model3d" xmlns:o="urn:schemas-microsoft-com:office:office" xmlns:r="http://schemas.openxmlformats.org/officeDocument/2006/relationships" xmlns:m="http://schemas.openxmlformats.org/officeDocument/2006/math" xmlns:v="urn:schemas-microsoft-com:vml" xmlns:wp14="http://schemas.microsoft.com/office/word/2010/wordprocessingDrawing" xmlns:wp="http://schemas.openxmlformats.org/drawingml/2006/wordprocessingDrawing" xmlns:w10="urn:schemas-microsoft-com:office:word" xmlns:w="http://schemas.openxmlformats.org/wordprocessingml/2006/main" xmlns:w14="http://schemas.microsoft.com/office/word/2010/wordml" xmlns:w15="http://schemas.microsoft.com/office/word/2012/wordml" xmlns:w16cex="http://schemas.microsoft.com/office/word/2018/wordml/cex" xmlns:w16cid="http://schemas.microsoft.com/office/word/2016/wordml/cid" xmlns:w16="http://schemas.microsoft.com/office/word/2018/wordml" xmlns:w16se="http://schemas.microsoft.com/office/word/2015/wordml/symex" xmlns:wpg="http://schemas.microsoft.com/office/word/2010/wordprocessingGroup" xmlns:wpi="http://schemas.microsoft.com/office/word/2010/wordprocessingInk" xmlns:wne="http://schemas.microsoft.com/office/word/2006/wordml" xmlns:wps="http://schemas.microsoft.com/office/word/2010/wordprocessingShape" mc:Ignorable="w14 w15 w16se w16cid w16 w16cex wp14">
   <w:p>
     <w:pPr>
       <w:pStyle w:val="Subtitle"/>
@@ -1105,7 +1148,7 @@
 </file>
 
 <file path=word/header2.xml><?xml version="1.0" encoding="utf-8"?>
-<w:hdr xmlns:wpc="http://schemas.microsoft.com/office/word/2010/wordprocessingCanvas" xmlns:cx="http://schemas.microsoft.com/office/drawing/2014/chartex" xmlns:cx1="http://schemas.microsoft.com/office/drawing/2015/9/8/chartex" xmlns:cx2="http://schemas.microsoft.com/office/drawing/2015/10/21/chartex" xmlns:cx3="http://schemas.microsoft.com/office/drawing/2016/5/9/chartex" xmlns:cx4="http://schemas.microsoft.com/office/drawing/2016/5/10/chartex" xmlns:cx5="http://schemas.microsoft.com/office/drawing/2016/5/11/chartex" xmlns:cx6="http://schemas.microsoft.com/office/drawing/2016/5/12/chartex" xmlns:cx7="http://schemas.microsoft.com/office/drawing/2016/5/13/chartex" xmlns:cx8="http://schemas.microsoft.com/office/drawing/2016/5/14/chartex" xmlns:mc="http://schemas.openxmlformats.org/markup-compatibility/2006" xmlns:aink="http://schemas.microsoft.com/office/drawing/2016/ink" xmlns:am3d="http://schemas.microsoft.com/office/drawing/2017/model3d" xmlns:o="urn:schemas-microsoft-com:office:office" xmlns:r="http://schemas.openxmlformats.org/officeDocument/2006/relationships" xmlns:m="http://schemas.openxmlformats.org/officeDocument/2006/math" xmlns:v="urn:schemas-microsoft-com:vml" xmlns:wp14="http://schemas.microsoft.com/office/word/2010/wordprocessingDrawing" xmlns:wp="http://schemas.openxmlformats.org/drawingml/2006/wordprocessingDrawing" xmlns:w10="urn:schemas-microsoft-com:office:word" xmlns:w="http://schemas.openxmlformats.org/wordprocessingml/2006/main" xmlns:w14="http://schemas.microsoft.com/office/word/2010/wordml" xmlns:w15="http://schemas.microsoft.com/office/word/2012/wordml" xmlns:w16cid="http://schemas.microsoft.com/office/word/2016/wordml/cid" xmlns:w16se="http://schemas.microsoft.com/office/word/2015/wordml/symex" xmlns:wpg="http://schemas.microsoft.com/office/word/2010/wordprocessingGroup" xmlns:wpi="http://schemas.microsoft.com/office/word/2010/wordprocessingInk" xmlns:wne="http://schemas.microsoft.com/office/word/2006/wordml" xmlns:wps="http://schemas.microsoft.com/office/word/2010/wordprocessingShape" mc:Ignorable="w14 w15 w16se w16cid wp14">
+<w:hdr xmlns:wpc="http://schemas.microsoft.com/office/word/2010/wordprocessingCanvas" xmlns:cx="http://schemas.microsoft.com/office/drawing/2014/chartex" xmlns:cx1="http://schemas.microsoft.com/office/drawing/2015/9/8/chartex" xmlns:cx2="http://schemas.microsoft.com/office/drawing/2015/10/21/chartex" xmlns:cx3="http://schemas.microsoft.com/office/drawing/2016/5/9/chartex" xmlns:cx4="http://schemas.microsoft.com/office/drawing/2016/5/10/chartex" xmlns:cx5="http://schemas.microsoft.com/office/drawing/2016/5/11/chartex" xmlns:cx6="http://schemas.microsoft.com/office/drawing/2016/5/12/chartex" xmlns:cx7="http://schemas.microsoft.com/office/drawing/2016/5/13/chartex" xmlns:cx8="http://schemas.microsoft.com/office/drawing/2016/5/14/chartex" xmlns:mc="http://schemas.openxmlformats.org/markup-compatibility/2006" xmlns:aink="http://schemas.microsoft.com/office/drawing/2016/ink" xmlns:am3d="http://schemas.microsoft.com/office/drawing/2017/model3d" xmlns:o="urn:schemas-microsoft-com:office:office" xmlns:r="http://schemas.openxmlformats.org/officeDocument/2006/relationships" xmlns:m="http://schemas.openxmlformats.org/officeDocument/2006/math" xmlns:v="urn:schemas-microsoft-com:vml" xmlns:wp14="http://schemas.microsoft.com/office/word/2010/wordprocessingDrawing" xmlns:wp="http://schemas.openxmlformats.org/drawingml/2006/wordprocessingDrawing" xmlns:w10="urn:schemas-microsoft-com:office:word" xmlns:w="http://schemas.openxmlformats.org/wordprocessingml/2006/main" xmlns:w14="http://schemas.microsoft.com/office/word/2010/wordml" xmlns:w15="http://schemas.microsoft.com/office/word/2012/wordml" xmlns:w16cex="http://schemas.microsoft.com/office/word/2018/wordml/cex" xmlns:w16cid="http://schemas.microsoft.com/office/word/2016/wordml/cid" xmlns:w16="http://schemas.microsoft.com/office/word/2018/wordml" xmlns:w16se="http://schemas.microsoft.com/office/word/2015/wordml/symex" xmlns:wpg="http://schemas.microsoft.com/office/word/2010/wordprocessingGroup" xmlns:wpi="http://schemas.microsoft.com/office/word/2010/wordprocessingInk" xmlns:wne="http://schemas.microsoft.com/office/word/2006/wordml" xmlns:wps="http://schemas.microsoft.com/office/word/2010/wordprocessingShape" mc:Ignorable="w14 w15 w16se w16cid w16 w16cex wp14">
   <w:p>
     <w:pPr>
       <w:pStyle w:val="Header"/>
@@ -1180,7 +1223,7 @@
 </file>
 
 <file path=word/numbering.xml><?xml version="1.0" encoding="utf-8"?>
-<w:numbering xmlns:wpc="http://schemas.microsoft.com/office/word/2010/wordprocessingCanvas" xmlns:cx="http://schemas.microsoft.com/office/drawing/2014/chartex" xmlns:cx1="http://schemas.microsoft.com/office/drawing/2015/9/8/chartex" xmlns:cx2="http://schemas.microsoft.com/office/drawing/2015/10/21/chartex" xmlns:cx3="http://schemas.microsoft.com/office/drawing/2016/5/9/chartex" xmlns:cx4="http://schemas.microsoft.com/office/drawing/2016/5/10/chartex" xmlns:cx5="http://schemas.microsoft.com/office/drawing/2016/5/11/chartex" xmlns:cx6="http://schemas.microsoft.com/office/drawing/2016/5/12/chartex" xmlns:cx7="http://schemas.microsoft.com/office/drawing/2016/5/13/chartex" xmlns:cx8="http://schemas.microsoft.com/office/drawing/2016/5/14/chartex" xmlns:mc="http://schemas.openxmlformats.org/markup-compatibility/2006" xmlns:aink="http://schemas.microsoft.com/office/drawing/2016/ink" xmlns:am3d="http://schemas.microsoft.com/office/drawing/2017/model3d" xmlns:o="urn:schemas-microsoft-com:office:office" xmlns:r="http://schemas.openxmlformats.org/officeDocument/2006/relationships" xmlns:m="http://schemas.openxmlformats.org/officeDocument/2006/math" xmlns:v="urn:schemas-microsoft-com:vml" xmlns:wp14="http://schemas.microsoft.com/office/word/2010/wordprocessingDrawing" xmlns:wp="http://schemas.openxmlformats.org/drawingml/2006/wordprocessingDrawing" xmlns:w10="urn:schemas-microsoft-com:office:word" xmlns:w="http://schemas.openxmlformats.org/wordprocessingml/2006/main" xmlns:w14="http://schemas.microsoft.com/office/word/2010/wordml" xmlns:w15="http://schemas.microsoft.com/office/word/2012/wordml" xmlns:w16cid="http://schemas.microsoft.com/office/word/2016/wordml/cid" xmlns:w16se="http://schemas.microsoft.com/office/word/2015/wordml/symex" xmlns:wpg="http://schemas.microsoft.com/office/word/2010/wordprocessingGroup" xmlns:wpi="http://schemas.microsoft.com/office/word/2010/wordprocessingInk" xmlns:wne="http://schemas.microsoft.com/office/word/2006/wordml" xmlns:wps="http://schemas.microsoft.com/office/word/2010/wordprocessingShape" mc:Ignorable="w14 w15 w16se w16cid wp14">
+<w:numbering xmlns:wpc="http://schemas.microsoft.com/office/word/2010/wordprocessingCanvas" xmlns:cx="http://schemas.microsoft.com/office/drawing/2014/chartex" xmlns:cx1="http://schemas.microsoft.com/office/drawing/2015/9/8/chartex" xmlns:cx2="http://schemas.microsoft.com/office/drawing/2015/10/21/chartex" xmlns:cx3="http://schemas.microsoft.com/office/drawing/2016/5/9/chartex" xmlns:cx4="http://schemas.microsoft.com/office/drawing/2016/5/10/chartex" xmlns:cx5="http://schemas.microsoft.com/office/drawing/2016/5/11/chartex" xmlns:cx6="http://schemas.microsoft.com/office/drawing/2016/5/12/chartex" xmlns:cx7="http://schemas.microsoft.com/office/drawing/2016/5/13/chartex" xmlns:cx8="http://schemas.microsoft.com/office/drawing/2016/5/14/chartex" xmlns:mc="http://schemas.openxmlformats.org/markup-compatibility/2006" xmlns:aink="http://schemas.microsoft.com/office/drawing/2016/ink" xmlns:am3d="http://schemas.microsoft.com/office/drawing/2017/model3d" xmlns:o="urn:schemas-microsoft-com:office:office" xmlns:r="http://schemas.openxmlformats.org/officeDocument/2006/relationships" xmlns:m="http://schemas.openxmlformats.org/officeDocument/2006/math" xmlns:v="urn:schemas-microsoft-com:vml" xmlns:wp14="http://schemas.microsoft.com/office/word/2010/wordprocessingDrawing" xmlns:wp="http://schemas.openxmlformats.org/drawingml/2006/wordprocessingDrawing" xmlns:w10="urn:schemas-microsoft-com:office:word" xmlns:w="http://schemas.openxmlformats.org/wordprocessingml/2006/main" xmlns:w14="http://schemas.microsoft.com/office/word/2010/wordml" xmlns:w15="http://schemas.microsoft.com/office/word/2012/wordml" xmlns:w16cex="http://schemas.microsoft.com/office/word/2018/wordml/cex" xmlns:w16cid="http://schemas.microsoft.com/office/word/2016/wordml/cid" xmlns:w16="http://schemas.microsoft.com/office/word/2018/wordml" xmlns:w16se="http://schemas.microsoft.com/office/word/2015/wordml/symex" xmlns:wpg="http://schemas.microsoft.com/office/word/2010/wordprocessingGroup" xmlns:wpi="http://schemas.microsoft.com/office/word/2010/wordprocessingInk" xmlns:wne="http://schemas.microsoft.com/office/word/2006/wordml" xmlns:wps="http://schemas.microsoft.com/office/word/2010/wordprocessingShape" mc:Ignorable="w14 w15 w16se w16cid w16 w16cex wp14">
   <w:abstractNum w:abstractNumId="0" w15:restartNumberingAfterBreak="0">
     <w:nsid w:val="203008D1"/>
     <w:multiLevelType w:val="hybridMultilevel"/>
@@ -2105,7 +2148,7 @@
 </file>
 
 <file path=word/styles.xml><?xml version="1.0" encoding="utf-8"?>
-<w:styles xmlns:mc="http://schemas.openxmlformats.org/markup-compatibility/2006" xmlns:r="http://schemas.openxmlformats.org/officeDocument/2006/relationships" xmlns:w="http://schemas.openxmlformats.org/wordprocessingml/2006/main" xmlns:w14="http://schemas.microsoft.com/office/word/2010/wordml" xmlns:w15="http://schemas.microsoft.com/office/word/2012/wordml" xmlns:w16cid="http://schemas.microsoft.com/office/word/2016/wordml/cid" xmlns:w16se="http://schemas.microsoft.com/office/word/2015/wordml/symex" mc:Ignorable="w14 w15 w16se w16cid">
+<w:styles xmlns:mc="http://schemas.openxmlformats.org/markup-compatibility/2006" xmlns:r="http://schemas.openxmlformats.org/officeDocument/2006/relationships" xmlns:w="http://schemas.openxmlformats.org/wordprocessingml/2006/main" xmlns:w14="http://schemas.microsoft.com/office/word/2010/wordml" xmlns:w15="http://schemas.microsoft.com/office/word/2012/wordml" xmlns:w16cex="http://schemas.microsoft.com/office/word/2018/wordml/cex" xmlns:w16cid="http://schemas.microsoft.com/office/word/2016/wordml/cid" xmlns:w16="http://schemas.microsoft.com/office/word/2018/wordml" xmlns:w16se="http://schemas.microsoft.com/office/word/2015/wordml/symex" mc:Ignorable="w14 w15 w16se w16cid w16 w16cex">
   <w:docDefaults>
     <w:rPrDefault>
       <w:rPr>
@@ -2121,7 +2164,7 @@
       </w:pPr>
     </w:pPrDefault>
   </w:docDefaults>
-  <w:latentStyles w:defLockedState="0" w:defUIPriority="99" w:defSemiHidden="0" w:defUnhideWhenUsed="0" w:defQFormat="0" w:count="375">
+  <w:latentStyles w:defLockedState="0" w:defUIPriority="99" w:defSemiHidden="0" w:defUnhideWhenUsed="0" w:defQFormat="0" w:count="376">
     <w:lsdException w:name="Normal" w:uiPriority="0" w:qFormat="1"/>
     <w:lsdException w:name="heading 1" w:uiPriority="9" w:qFormat="1"/>
     <w:lsdException w:name="heading 2" w:semiHidden="1" w:uiPriority="9" w:unhideWhenUsed="1" w:qFormat="1"/>
@@ -2227,7 +2270,6 @@
     <w:lsdException w:name="HTML Sample" w:semiHidden="1" w:unhideWhenUsed="1"/>
     <w:lsdException w:name="HTML Typewriter" w:semiHidden="1" w:unhideWhenUsed="1"/>
     <w:lsdException w:name="HTML Variable" w:semiHidden="1" w:unhideWhenUsed="1"/>
-    <w:lsdException w:name="Normal Table" w:semiHidden="1" w:unhideWhenUsed="1"/>
     <w:lsdException w:name="annotation subject" w:semiHidden="1" w:unhideWhenUsed="1"/>
     <w:lsdException w:name="No List" w:semiHidden="1" w:unhideWhenUsed="1"/>
     <w:lsdException w:name="Outline List 1" w:semiHidden="1" w:unhideWhenUsed="1"/>
@@ -2274,10 +2316,8 @@
     <w:lsdException w:name="Table Subtle 2" w:semiHidden="1" w:unhideWhenUsed="1"/>
     <w:lsdException w:name="Table Web 1" w:semiHidden="1" w:unhideWhenUsed="1"/>
     <w:lsdException w:name="Table Web 2" w:semiHidden="1" w:unhideWhenUsed="1"/>
-    <w:lsdException w:name="Table Web 3" w:semiHidden="1" w:unhideWhenUsed="1"/>
     <w:lsdException w:name="Balloon Text" w:semiHidden="1" w:unhideWhenUsed="1"/>
     <w:lsdException w:name="Table Grid" w:uiPriority="39"/>
-    <w:lsdException w:name="Table Theme" w:semiHidden="1" w:unhideWhenUsed="1"/>
     <w:lsdException w:name="Placeholder Text" w:semiHidden="1"/>
     <w:lsdException w:name="No Spacing" w:uiPriority="1" w:qFormat="1"/>
     <w:lsdException w:name="Light Shading" w:uiPriority="60"/>
@@ -2497,6 +2537,7 @@
     <w:lsdException w:name="Smart Hyperlink" w:semiHidden="1" w:unhideWhenUsed="1"/>
     <w:lsdException w:name="Hashtag" w:semiHidden="1" w:unhideWhenUsed="1"/>
     <w:lsdException w:name="Unresolved Mention" w:semiHidden="1" w:unhideWhenUsed="1"/>
+    <w:lsdException w:name="Smart Link" w:semiHidden="1" w:unhideWhenUsed="1"/>
   </w:latentStyles>
   <w:style w:type="paragraph" w:default="1" w:styleId="Normal">
     <w:name w:val="Normal"/>
@@ -4158,21 +4199,6 @@
 </file>
 
 <file path=customXml/item1.xml><?xml version="1.0" encoding="utf-8"?>
-<p:properties xmlns:p="http://schemas.microsoft.com/office/2006/metadata/properties" xmlns:xsi="http://www.w3.org/2001/XMLSchema-instance">
-  <documentManagement/>
-</p:properties>
-</file>
-
-<file path=customXml/item2.xml><?xml version="1.0" encoding="utf-8"?>
-<?mso-contentType ?>
-<FormTemplates xmlns="http://schemas.microsoft.com/sharepoint/v3/contenttype/forms">
-  <Display>DocumentLibraryForm</Display>
-  <Edit>DocumentLibraryForm</Edit>
-  <New>DocumentLibraryForm</New>
-</FormTemplates>
-</file>
-
-<file path=customXml/item3.xml><?xml version="1.0" encoding="utf-8"?>
 <ct:contentTypeSchema xmlns:ct="http://schemas.microsoft.com/office/2006/metadata/contentType" xmlns:ma="http://schemas.microsoft.com/office/2006/metadata/properties/metaAttributes" ct:_="" ma:_="" ma:contentTypeName="Document" ma:contentTypeID="0x010100E60D00C5EE0E3E4385970078C6A20714" ma:contentTypeVersion="7" ma:contentTypeDescription="Create a new document." ma:contentTypeScope="" ma:versionID="9b5bb4959fdb88ca94715518c5f494fe">
   <xsd:schema xmlns:xsd="http://www.w3.org/2001/XMLSchema" xmlns:xs="http://www.w3.org/2001/XMLSchema" xmlns:p="http://schemas.microsoft.com/office/2006/metadata/properties" xmlns:ns2="1b92995e-f139-4710-9f38-7e45c02d394d" xmlns:ns3="dbb47415-5522-4a5f-b95c-df1160504576" targetNamespace="http://schemas.microsoft.com/office/2006/metadata/properties" ma:root="true" ma:fieldsID="bbf9686d3a07934680a582df32b7fc1a" ns2:_="" ns3:_="">
     <xsd:import namespace="1b92995e-f139-4710-9f38-7e45c02d394d"/>
@@ -4357,27 +4383,26 @@
 </ct:contentTypeSchema>
 </file>
 
+<file path=customXml/item2.xml><?xml version="1.0" encoding="utf-8"?>
+<?mso-contentType ?>
+<FormTemplates xmlns="http://schemas.microsoft.com/sharepoint/v3/contenttype/forms">
+  <Display>DocumentLibraryForm</Display>
+  <Edit>DocumentLibraryForm</Edit>
+  <New>DocumentLibraryForm</New>
+</FormTemplates>
+</file>
+
+<file path=customXml/item3.xml><?xml version="1.0" encoding="utf-8"?>
+<p:properties xmlns:p="http://schemas.microsoft.com/office/2006/metadata/properties" xmlns:xsi="http://www.w3.org/2001/XMLSchema-instance">
+  <documentManagement/>
+</p:properties>
+</file>
+
 <file path=customXml/item4.xml><?xml version="1.0" encoding="utf-8"?>
 <b:Sources xmlns:b="http://schemas.openxmlformats.org/officeDocument/2006/bibliography" xmlns="http://schemas.openxmlformats.org/officeDocument/2006/bibliography" SelectedStyle="\APASixthEditionOfficeOnline.xsl" StyleName="APA" Version="6"/>
 </file>
 
 <file path=customXml/itemProps1.xml><?xml version="1.0" encoding="utf-8"?>
-<ds:datastoreItem xmlns:ds="http://schemas.openxmlformats.org/officeDocument/2006/customXml" ds:itemID="{62A1D37F-79B8-4465-B32A-74B0DCDED80C}">
-  <ds:schemaRefs>
-    <ds:schemaRef ds:uri="http://schemas.microsoft.com/office/2006/metadata/properties"/>
-  </ds:schemaRefs>
-</ds:datastoreItem>
-</file>
-
-<file path=customXml/itemProps2.xml><?xml version="1.0" encoding="utf-8"?>
-<ds:datastoreItem xmlns:ds="http://schemas.openxmlformats.org/officeDocument/2006/customXml" ds:itemID="{F8BDFE87-AD2B-4834-88A0-E30F4A8991D8}">
-  <ds:schemaRefs>
-    <ds:schemaRef ds:uri="http://schemas.microsoft.com/sharepoint/v3/contenttype/forms"/>
-  </ds:schemaRefs>
-</ds:datastoreItem>
-</file>
-
-<file path=customXml/itemProps3.xml><?xml version="1.0" encoding="utf-8"?>
 <ds:datastoreItem xmlns:ds="http://schemas.openxmlformats.org/officeDocument/2006/customXml" ds:itemID="{AE315CA3-D4A8-4451-ACA7-BE7B3AFB1655}">
   <ds:schemaRefs>
     <ds:schemaRef ds:uri="http://schemas.microsoft.com/office/2006/metadata/contentType"/>
@@ -4396,6 +4421,22 @@
 </ds:datastoreItem>
 </file>
 
+<file path=customXml/itemProps2.xml><?xml version="1.0" encoding="utf-8"?>
+<ds:datastoreItem xmlns:ds="http://schemas.openxmlformats.org/officeDocument/2006/customXml" ds:itemID="{F8BDFE87-AD2B-4834-88A0-E30F4A8991D8}">
+  <ds:schemaRefs>
+    <ds:schemaRef ds:uri="http://schemas.microsoft.com/sharepoint/v3/contenttype/forms"/>
+  </ds:schemaRefs>
+</ds:datastoreItem>
+</file>
+
+<file path=customXml/itemProps3.xml><?xml version="1.0" encoding="utf-8"?>
+<ds:datastoreItem xmlns:ds="http://schemas.openxmlformats.org/officeDocument/2006/customXml" ds:itemID="{62A1D37F-79B8-4465-B32A-74B0DCDED80C}">
+  <ds:schemaRefs>
+    <ds:schemaRef ds:uri="http://schemas.microsoft.com/office/2006/metadata/properties"/>
+  </ds:schemaRefs>
+</ds:datastoreItem>
+</file>
+
 <file path=customXml/itemProps4.xml><?xml version="1.0" encoding="utf-8"?>
 <ds:datastoreItem xmlns:ds="http://schemas.openxmlformats.org/officeDocument/2006/customXml" ds:itemID="{780A59DA-91A3-4138-8C80-56B217CA2F8A}">
   <ds:schemaRefs>

</xml_diff>